<commit_message>
Update from 5/18/2022 [Integers]
</commit_message>
<xml_diff>
--- a/Basic Python/Basic_Python.docx
+++ b/Basic Python/Basic_Python.docx
@@ -971,21 +971,7 @@
         <w:rPr>
           <w:lang w:val="en-US"/>
         </w:rPr>
-        <w:t xml:space="preserve">It is better to work with the installed version, please consider </w:t>
-      </w:r>
-      <w:proofErr w:type="gramStart"/>
-      <w:r>
-        <w:rPr>
-          <w:lang w:val="en-US"/>
-        </w:rPr>
-        <w:t>to use</w:t>
-      </w:r>
-      <w:proofErr w:type="gramEnd"/>
-      <w:r>
-        <w:rPr>
-          <w:lang w:val="en-US"/>
-        </w:rPr>
-        <w:t xml:space="preserve"> the embedded version just as last resource in case you’re not able to install it on your device, you might lose some features.</w:t>
+        <w:t>It is better to work with the installed version, please consider to use the embedded version just as last resource in case you’re not able to install it on your device, you might lose some features.</w:t>
       </w:r>
     </w:p>
     <w:p>
@@ -1709,21 +1695,7 @@
         <w:rPr>
           <w:lang w:val="en-US"/>
         </w:rPr>
-        <w:t xml:space="preserve"> something on the screen. Now let’s see how </w:t>
-      </w:r>
-      <w:proofErr w:type="gramStart"/>
-      <w:r>
-        <w:rPr>
-          <w:lang w:val="en-US"/>
-        </w:rPr>
-        <w:t>can we</w:t>
-      </w:r>
-      <w:proofErr w:type="gramEnd"/>
-      <w:r>
-        <w:rPr>
-          <w:lang w:val="en-US"/>
-        </w:rPr>
-        <w:t xml:space="preserve"> save  those letters contained in quotes we saw before, which by the way, those are called </w:t>
+        <w:t xml:space="preserve"> something on the screen. Now let’s see how can we save  those letters contained in quotes we saw before, which by the way, those are called </w:t>
       </w:r>
       <w:r>
         <w:rPr>
@@ -1750,21 +1722,7 @@
         <w:rPr>
           <w:lang w:val="en-US"/>
         </w:rPr>
-        <w:t xml:space="preserve">What we are going to see now is something known as variables. </w:t>
-      </w:r>
-      <w:proofErr w:type="gramStart"/>
-      <w:r>
-        <w:rPr>
-          <w:lang w:val="en-US"/>
-        </w:rPr>
-        <w:t>No</w:t>
-      </w:r>
-      <w:proofErr w:type="gramEnd"/>
-      <w:r>
-        <w:rPr>
-          <w:lang w:val="en-US"/>
-        </w:rPr>
-        <w:t xml:space="preserve"> they are not the same variables as in school LOL. Then what are they?</w:t>
+        <w:t>What we are going to see now is something known as variables. No they are not the same variables as in school LOL. Then what are they?</w:t>
       </w:r>
     </w:p>
     <w:p>
@@ -2056,12 +2014,6 @@
           <w:lang w:val="en-US"/>
         </w:rPr>
         <w:tab/>
-      </w:r>
-      <w:r>
-        <w:rPr>
-          <w:rFonts w:ascii="Consolas" w:hAnsi="Consolas"/>
-          <w:lang w:val="en-US"/>
-        </w:rPr>
         <w:t>:</w:t>
       </w:r>
       <w:r>
@@ -2189,12 +2141,6 @@
           <w:lang w:val="en-US"/>
         </w:rPr>
         <w:tab/>
-      </w:r>
-      <w:r>
-        <w:rPr>
-          <w:rFonts w:ascii="Consolas" w:hAnsi="Consolas"/>
-          <w:lang w:val="en-US"/>
-        </w:rPr>
         <w:t>:</w:t>
       </w:r>
       <w:r>
@@ -2258,39 +2204,7 @@
           <w:shd w:val="clear" w:color="auto" w:fill="F2F2F2" w:themeFill="background1" w:themeFillShade="F2"/>
           <w:lang w:val="en-US"/>
         </w:rPr>
-        <w:t xml:space="preserve">  </w:t>
-      </w:r>
-      <w:r>
-        <w:rPr>
-          <w:rFonts w:ascii="Consolas" w:hAnsi="Consolas"/>
-          <w:shd w:val="clear" w:color="auto" w:fill="F2F2F2" w:themeFill="background1" w:themeFillShade="F2"/>
-          <w:lang w:val="en-US"/>
-        </w:rPr>
-        <w:t>=</w:t>
-      </w:r>
-      <w:r>
-        <w:rPr>
-          <w:rFonts w:ascii="Consolas" w:hAnsi="Consolas"/>
-          <w:shd w:val="clear" w:color="auto" w:fill="F2F2F2" w:themeFill="background1" w:themeFillShade="F2"/>
-          <w:lang w:val="en-US"/>
-        </w:rPr>
-        <w:t xml:space="preserve"> </w:t>
-      </w:r>
-      <w:r>
-        <w:rPr>
-          <w:rFonts w:ascii="Consolas" w:hAnsi="Consolas"/>
-          <w:shd w:val="clear" w:color="auto" w:fill="F2F2F2" w:themeFill="background1" w:themeFillShade="F2"/>
-          <w:lang w:val="en-US"/>
-        </w:rPr>
-        <w:t xml:space="preserve">symbol </w:t>
-      </w:r>
-      <w:r>
-        <w:rPr>
-          <w:rFonts w:ascii="Consolas" w:hAnsi="Consolas"/>
-          <w:shd w:val="clear" w:color="auto" w:fill="F2F2F2" w:themeFill="background1" w:themeFillShade="F2"/>
-          <w:lang w:val="en-US"/>
-        </w:rPr>
-        <w:t xml:space="preserve">   </w:t>
+        <w:t xml:space="preserve">  = symbol    </w:t>
       </w:r>
       <w:r>
         <w:rPr>
@@ -2560,16 +2474,7 @@
           <w:lang w:val="en-US"/>
         </w:rPr>
         <w:lastRenderedPageBreak/>
-        <w:t>Modify</w:t>
-      </w:r>
-      <w:r>
-        <w:rPr>
-          <w:rFonts w:ascii="Bahnschrift Light Condensed" w:hAnsi="Bahnschrift Light Condensed"/>
-          <w:sz w:val="32"/>
-          <w:szCs w:val="32"/>
-          <w:lang w:val="en-US"/>
-        </w:rPr>
-        <w:t>ing the data</w:t>
+        <w:t>Modifying the data</w:t>
       </w:r>
       <w:r>
         <w:rPr>
@@ -2964,21 +2869,7 @@
         <w:rPr>
           <w:lang w:val="en-US"/>
         </w:rPr>
-        <w:t xml:space="preserve">Ok but why is it all together? </w:t>
-      </w:r>
-      <w:proofErr w:type="gramStart"/>
-      <w:r>
-        <w:rPr>
-          <w:lang w:val="en-US"/>
-        </w:rPr>
-        <w:t>Well</w:t>
-      </w:r>
-      <w:proofErr w:type="gramEnd"/>
-      <w:r>
-        <w:rPr>
-          <w:lang w:val="en-US"/>
-        </w:rPr>
-        <w:t xml:space="preserve"> this is something that happens very frequently and I wanted to show you early so you don’t suffer later.</w:t>
+        <w:t>Ok but why is it all together? Well this is something that happens very frequently and I wanted to show you early so you don’t suffer later.</w:t>
       </w:r>
       <w:r>
         <w:rPr>
@@ -3061,21 +2952,7 @@
         <w:rPr>
           <w:lang w:val="en-US"/>
         </w:rPr>
-        <w:t xml:space="preserve">First of </w:t>
-      </w:r>
-      <w:proofErr w:type="gramStart"/>
-      <w:r>
-        <w:rPr>
-          <w:lang w:val="en-US"/>
-        </w:rPr>
-        <w:t>all</w:t>
-      </w:r>
-      <w:proofErr w:type="gramEnd"/>
-      <w:r>
-        <w:rPr>
-          <w:lang w:val="en-US"/>
-        </w:rPr>
-        <w:t xml:space="preserve"> they are called strings, so you can deduce that they are not just a single item, they are a string of items, this is your first sequence and it has some awesome features and characteristics we’ll see later, but for now, you have to know this:</w:t>
+        <w:t>First of all they are called strings, so you can deduce that they are not just a single item, they are a string of items, this is your first sequence and it has some awesome features and characteristics we’ll see later, but for now, you have to know this:</w:t>
       </w:r>
     </w:p>
     <w:p>
@@ -3644,7 +3521,7 @@
           <w:lang w:val="en-US"/>
         </w:rPr>
         <w:lastRenderedPageBreak/>
-        <w:t>Reading (getting )</w:t>
+        <w:t>Reading (getting ) the data from the user</w:t>
       </w:r>
       <w:r>
         <w:rPr>
@@ -3653,24 +3530,6 @@
           <w:szCs w:val="32"/>
           <w:lang w:val="en-US"/>
         </w:rPr>
-        <w:t xml:space="preserve"> the data</w:t>
-      </w:r>
-      <w:r>
-        <w:rPr>
-          <w:rFonts w:ascii="Bahnschrift Light Condensed" w:hAnsi="Bahnschrift Light Condensed"/>
-          <w:sz w:val="32"/>
-          <w:szCs w:val="32"/>
-          <w:lang w:val="en-US"/>
-        </w:rPr>
-        <w:t xml:space="preserve"> from the user</w:t>
-      </w:r>
-      <w:r>
-        <w:rPr>
-          <w:rFonts w:ascii="Bahnschrift Light Condensed" w:hAnsi="Bahnschrift Light Condensed"/>
-          <w:sz w:val="32"/>
-          <w:szCs w:val="32"/>
-          <w:lang w:val="en-US"/>
-        </w:rPr>
         <w:t>:</w:t>
       </w:r>
     </w:p>
@@ -3877,23 +3736,7 @@
           <w:rFonts w:cstheme="minorHAnsi"/>
           <w:lang w:val="en-US"/>
         </w:rPr>
-        <w:t xml:space="preserve">Now if we type something that will go somewhere in memory, but it </w:t>
-      </w:r>
-      <w:proofErr w:type="gramStart"/>
-      <w:r>
-        <w:rPr>
-          <w:rFonts w:cstheme="minorHAnsi"/>
-          <w:lang w:val="en-US"/>
-        </w:rPr>
-        <w:t>wont</w:t>
-      </w:r>
-      <w:proofErr w:type="gramEnd"/>
-      <w:r>
-        <w:rPr>
-          <w:rFonts w:cstheme="minorHAnsi"/>
-          <w:lang w:val="en-US"/>
-        </w:rPr>
-        <w:t xml:space="preserve"> be saved, and we don’t what that, so let’s save some input to some variables:</w:t>
+        <w:t>Now if we type something that will go somewhere in memory, but it wont be saved, and we don’t what that, so let’s save some input to some variables:</w:t>
       </w:r>
     </w:p>
     <w:p>
@@ -4257,7 +4100,6 @@
         <w:t xml:space="preserve"> function works. Print takes  as many arguments as you </w:t>
       </w:r>
       <w:proofErr w:type="spellStart"/>
-      <w:proofErr w:type="gramStart"/>
       <w:r>
         <w:rPr>
           <w:rFonts w:cstheme="minorHAnsi"/>
@@ -4266,7 +4108,6 @@
         <w:t>cant</w:t>
       </w:r>
       <w:proofErr w:type="spellEnd"/>
-      <w:proofErr w:type="gramEnd"/>
       <w:r>
         <w:rPr>
           <w:rFonts w:cstheme="minorHAnsi"/>
@@ -4369,14 +4210,7 @@
           <w:rFonts w:ascii="Consolas" w:hAnsi="Consolas" w:cstheme="minorHAnsi"/>
           <w:lang w:val="en-US"/>
         </w:rPr>
-        <w:t xml:space="preserve">“string 1 ”, </w:t>
-      </w:r>
-      <w:r>
-        <w:rPr>
-          <w:rFonts w:ascii="Consolas" w:hAnsi="Consolas" w:cstheme="minorHAnsi"/>
-          <w:lang w:val="en-US"/>
-        </w:rPr>
-        <w:t>“string 1 ”,“string 1 ”,</w:t>
+        <w:t>“string 1 ”, “string 1 ”,“string 1 ”,</w:t>
       </w:r>
       <w:r>
         <w:rPr>
@@ -4401,65 +4235,36 @@
           <w:shd w:val="clear" w:color="auto" w:fill="3B3838" w:themeFill="background2" w:themeFillShade="40"/>
           <w:lang w:val="en-US"/>
         </w:rPr>
-        <w:t>string 1</w:t>
-      </w:r>
-      <w:r>
+        <w:t>string 1 string 1 string 1</w:t>
+      </w:r>
+    </w:p>
+    <w:p>
+      <w:pPr>
+        <w:shd w:val="clear" w:color="auto" w:fill="3B3838" w:themeFill="background2" w:themeFillShade="40"/>
+        <w:spacing w:after="0"/>
         <w:rPr>
           <w:rFonts w:ascii="Consolas" w:hAnsi="Consolas" w:cstheme="minorHAnsi"/>
           <w:shd w:val="clear" w:color="auto" w:fill="3B3838" w:themeFill="background2" w:themeFillShade="40"/>
           <w:lang w:val="en-US"/>
         </w:rPr>
-        <w:t xml:space="preserve"> </w:t>
-      </w:r>
-      <w:r>
+      </w:pPr>
+    </w:p>
+    <w:p>
+      <w:pPr>
+        <w:shd w:val="clear" w:color="auto" w:fill="FFFFFF" w:themeFill="background1"/>
+        <w:spacing w:after="0"/>
         <w:rPr>
           <w:rFonts w:ascii="Consolas" w:hAnsi="Consolas" w:cstheme="minorHAnsi"/>
           <w:shd w:val="clear" w:color="auto" w:fill="3B3838" w:themeFill="background2" w:themeFillShade="40"/>
           <w:lang w:val="en-US"/>
         </w:rPr>
-        <w:t>string 1</w:t>
-      </w:r>
-      <w:r>
-        <w:rPr>
-          <w:rFonts w:ascii="Consolas" w:hAnsi="Consolas" w:cstheme="minorHAnsi"/>
-          <w:shd w:val="clear" w:color="auto" w:fill="3B3838" w:themeFill="background2" w:themeFillShade="40"/>
-          <w:lang w:val="en-US"/>
-        </w:rPr>
-        <w:t xml:space="preserve"> </w:t>
-      </w:r>
-      <w:r>
-        <w:rPr>
-          <w:rFonts w:ascii="Consolas" w:hAnsi="Consolas" w:cstheme="minorHAnsi"/>
-          <w:shd w:val="clear" w:color="auto" w:fill="3B3838" w:themeFill="background2" w:themeFillShade="40"/>
-          <w:lang w:val="en-US"/>
-        </w:rPr>
-        <w:t>string 1</w:t>
-      </w:r>
-    </w:p>
-    <w:p>
-      <w:pPr>
-        <w:shd w:val="clear" w:color="auto" w:fill="3B3838" w:themeFill="background2" w:themeFillShade="40"/>
-        <w:spacing w:after="0"/>
-        <w:rPr>
-          <w:rFonts w:ascii="Consolas" w:hAnsi="Consolas" w:cstheme="minorHAnsi"/>
-          <w:shd w:val="clear" w:color="auto" w:fill="3B3838" w:themeFill="background2" w:themeFillShade="40"/>
-          <w:lang w:val="en-US"/>
-        </w:rPr>
-      </w:pPr>
-    </w:p>
-    <w:p>
-      <w:pPr>
-        <w:shd w:val="clear" w:color="auto" w:fill="FFFFFF" w:themeFill="background1"/>
-        <w:spacing w:after="0"/>
-        <w:rPr>
-          <w:rFonts w:ascii="Consolas" w:hAnsi="Consolas" w:cstheme="minorHAnsi"/>
-          <w:shd w:val="clear" w:color="auto" w:fill="3B3838" w:themeFill="background2" w:themeFillShade="40"/>
-          <w:lang w:val="en-US"/>
-        </w:rPr>
-      </w:pPr>
-    </w:p>
-    <w:p>
-      <w:pPr>
+      </w:pPr>
+    </w:p>
+    <w:p>
+      <w:pPr>
+        <w:pBdr>
+          <w:bottom w:val="single" w:sz="4" w:space="1" w:color="auto"/>
+        </w:pBdr>
         <w:shd w:val="clear" w:color="auto" w:fill="9CC2E5" w:themeFill="accent5" w:themeFillTint="99"/>
         <w:spacing w:after="0"/>
         <w:rPr>
@@ -4500,6 +4305,9 @@
     </w:p>
     <w:p>
       <w:pPr>
+        <w:pBdr>
+          <w:bottom w:val="single" w:sz="4" w:space="1" w:color="auto"/>
+        </w:pBdr>
         <w:shd w:val="clear" w:color="auto" w:fill="DEEAF6" w:themeFill="accent5" w:themeFillTint="33"/>
         <w:spacing w:after="0"/>
         <w:rPr>
@@ -4510,6 +4318,9 @@
     </w:p>
     <w:p>
       <w:pPr>
+        <w:pBdr>
+          <w:bottom w:val="single" w:sz="4" w:space="1" w:color="auto"/>
+        </w:pBdr>
         <w:shd w:val="clear" w:color="auto" w:fill="DEEAF6" w:themeFill="accent5" w:themeFillTint="33"/>
         <w:spacing w:after="0"/>
         <w:rPr>
@@ -4527,6 +4338,9 @@
     </w:p>
     <w:p>
       <w:pPr>
+        <w:pBdr>
+          <w:bottom w:val="single" w:sz="4" w:space="1" w:color="auto"/>
+        </w:pBdr>
         <w:shd w:val="clear" w:color="auto" w:fill="DEEAF6" w:themeFill="accent5" w:themeFillTint="33"/>
         <w:spacing w:after="0"/>
         <w:rPr>
@@ -4537,6 +4351,9 @@
     </w:p>
     <w:p>
       <w:pPr>
+        <w:pBdr>
+          <w:bottom w:val="single" w:sz="4" w:space="1" w:color="auto"/>
+        </w:pBdr>
         <w:shd w:val="clear" w:color="auto" w:fill="DEEAF6" w:themeFill="accent5" w:themeFillTint="33"/>
         <w:spacing w:after="0"/>
         <w:rPr>
@@ -4554,6 +4371,9 @@
     </w:p>
     <w:p>
       <w:pPr>
+        <w:pBdr>
+          <w:bottom w:val="single" w:sz="4" w:space="1" w:color="auto"/>
+        </w:pBdr>
         <w:shd w:val="clear" w:color="auto" w:fill="DEEAF6" w:themeFill="accent5" w:themeFillTint="33"/>
         <w:spacing w:after="0"/>
         <w:rPr>
@@ -4564,6 +4384,9 @@
     </w:p>
     <w:p>
       <w:pPr>
+        <w:pBdr>
+          <w:bottom w:val="single" w:sz="4" w:space="1" w:color="auto"/>
+        </w:pBdr>
         <w:shd w:val="clear" w:color="auto" w:fill="9CC2E5" w:themeFill="accent5" w:themeFillTint="99"/>
         <w:spacing w:after="0"/>
         <w:rPr>
@@ -4574,6 +4397,9 @@
     </w:p>
     <w:p>
       <w:pPr>
+        <w:pBdr>
+          <w:bottom w:val="single" w:sz="4" w:space="1" w:color="auto"/>
+        </w:pBdr>
         <w:shd w:val="clear" w:color="auto" w:fill="FFFFFF" w:themeFill="background1"/>
         <w:spacing w:after="0"/>
         <w:rPr>
@@ -4584,6 +4410,9 @@
     </w:p>
     <w:p>
       <w:pPr>
+        <w:pBdr>
+          <w:bottom w:val="single" w:sz="4" w:space="1" w:color="auto"/>
+        </w:pBdr>
         <w:shd w:val="clear" w:color="auto" w:fill="FFFFFF" w:themeFill="background1"/>
         <w:spacing w:after="0"/>
         <w:rPr>
@@ -4591,6 +4420,1310 @@
           <w:lang w:val="en-US"/>
         </w:rPr>
       </w:pPr>
+    </w:p>
+    <w:p>
+      <w:pPr>
+        <w:shd w:val="clear" w:color="auto" w:fill="FFFFFF" w:themeFill="background1"/>
+        <w:spacing w:after="0"/>
+        <w:rPr>
+          <w:rFonts w:cstheme="minorHAnsi"/>
+          <w:lang w:val="en-US"/>
+        </w:rPr>
+      </w:pPr>
+    </w:p>
+    <w:p>
+      <w:pPr>
+        <w:shd w:val="clear" w:color="auto" w:fill="FFFFFF" w:themeFill="background1"/>
+        <w:spacing w:after="0"/>
+        <w:rPr>
+          <w:rFonts w:cstheme="minorHAnsi"/>
+          <w:lang w:val="en-US"/>
+        </w:rPr>
+      </w:pPr>
+    </w:p>
+    <w:p>
+      <w:pPr>
+        <w:shd w:val="clear" w:color="auto" w:fill="000000" w:themeFill="text1"/>
+        <w:spacing w:after="0"/>
+        <w:jc w:val="center"/>
+        <w:rPr>
+          <w:rFonts w:ascii="Bahnschrift Light Condensed" w:hAnsi="Bahnschrift Light Condensed"/>
+          <w:sz w:val="32"/>
+          <w:szCs w:val="32"/>
+          <w:lang w:val="en-US"/>
+        </w:rPr>
+      </w:pPr>
+      <w:r>
+        <w:rPr>
+          <w:rFonts w:ascii="Bahnschrift Light Condensed" w:hAnsi="Bahnschrift Light Condensed"/>
+          <w:sz w:val="32"/>
+          <w:szCs w:val="32"/>
+          <w:lang w:val="en-US"/>
+        </w:rPr>
+        <w:t>The numbers</w:t>
+      </w:r>
+      <w:r>
+        <w:rPr>
+          <w:rFonts w:ascii="Bahnschrift Light Condensed" w:hAnsi="Bahnschrift Light Condensed"/>
+          <w:sz w:val="32"/>
+          <w:szCs w:val="32"/>
+          <w:lang w:val="en-US"/>
+        </w:rPr>
+        <w:t>:</w:t>
+      </w:r>
+    </w:p>
+    <w:p>
+      <w:pPr>
+        <w:shd w:val="clear" w:color="auto" w:fill="FFFFFF" w:themeFill="background1"/>
+        <w:spacing w:after="0"/>
+        <w:rPr>
+          <w:rFonts w:cstheme="minorHAnsi"/>
+          <w:lang w:val="en-US"/>
+        </w:rPr>
+      </w:pPr>
+    </w:p>
+    <w:p>
+      <w:pPr>
+        <w:shd w:val="clear" w:color="auto" w:fill="FFFFFF" w:themeFill="background1"/>
+        <w:spacing w:after="0"/>
+        <w:rPr>
+          <w:rFonts w:cstheme="minorHAnsi"/>
+          <w:lang w:val="en-US"/>
+        </w:rPr>
+      </w:pPr>
+    </w:p>
+    <w:p>
+      <w:pPr>
+        <w:shd w:val="clear" w:color="auto" w:fill="FFFFFF" w:themeFill="background1"/>
+        <w:spacing w:after="0"/>
+        <w:rPr>
+          <w:rFonts w:cstheme="minorHAnsi"/>
+          <w:lang w:val="en-US"/>
+        </w:rPr>
+      </w:pPr>
+      <w:r>
+        <w:rPr>
+          <w:rFonts w:cstheme="minorHAnsi"/>
+          <w:lang w:val="en-US"/>
+        </w:rPr>
+        <w:t>What if we need to work with some numbers? You will say, well, then we just pass in some numbers. Well</w:t>
+      </w:r>
+      <w:r>
+        <w:rPr>
+          <w:rFonts w:cstheme="minorHAnsi"/>
+          <w:lang w:val="en-US"/>
+        </w:rPr>
+        <w:t>,</w:t>
+      </w:r>
+      <w:r>
+        <w:rPr>
+          <w:rFonts w:cstheme="minorHAnsi"/>
+          <w:lang w:val="en-US"/>
+        </w:rPr>
+        <w:t xml:space="preserve"> that is </w:t>
+      </w:r>
+      <w:r>
+        <w:rPr>
+          <w:rFonts w:cstheme="minorHAnsi"/>
+          <w:lang w:val="en-US"/>
+        </w:rPr>
+        <w:t>correct,</w:t>
+      </w:r>
+      <w:r>
+        <w:rPr>
+          <w:rFonts w:cstheme="minorHAnsi"/>
+          <w:lang w:val="en-US"/>
+        </w:rPr>
+        <w:t xml:space="preserve"> but it might be a little bit different, you will see why right now and you will deduce what it’s going on super-fast:</w:t>
+      </w:r>
+    </w:p>
+    <w:p>
+      <w:pPr>
+        <w:shd w:val="clear" w:color="auto" w:fill="FFFFFF" w:themeFill="background1"/>
+        <w:spacing w:after="0"/>
+        <w:rPr>
+          <w:rFonts w:cstheme="minorHAnsi"/>
+          <w:lang w:val="en-US"/>
+        </w:rPr>
+      </w:pPr>
+    </w:p>
+    <w:p>
+      <w:pPr>
+        <w:shd w:val="clear" w:color="auto" w:fill="3B3838" w:themeFill="background2" w:themeFillShade="40"/>
+        <w:spacing w:after="0"/>
+        <w:rPr>
+          <w:rFonts w:ascii="Consolas" w:hAnsi="Consolas" w:cstheme="minorHAnsi"/>
+          <w:lang w:val="en-US"/>
+        </w:rPr>
+      </w:pPr>
+      <w:r>
+        <w:rPr>
+          <w:rFonts w:ascii="Consolas" w:hAnsi="Consolas" w:cstheme="minorHAnsi"/>
+          <w:lang w:val="en-US"/>
+        </w:rPr>
+        <w:t>&gt;&gt;&gt; a = '5'</w:t>
+      </w:r>
+    </w:p>
+    <w:p>
+      <w:pPr>
+        <w:shd w:val="clear" w:color="auto" w:fill="3B3838" w:themeFill="background2" w:themeFillShade="40"/>
+        <w:spacing w:after="0"/>
+        <w:rPr>
+          <w:rFonts w:ascii="Consolas" w:hAnsi="Consolas" w:cstheme="minorHAnsi"/>
+          <w:lang w:val="en-US"/>
+        </w:rPr>
+      </w:pPr>
+      <w:r>
+        <w:rPr>
+          <w:rFonts w:ascii="Consolas" w:hAnsi="Consolas" w:cstheme="minorHAnsi"/>
+          <w:lang w:val="en-US"/>
+        </w:rPr>
+        <w:t>&gt;&gt;&gt; a</w:t>
+      </w:r>
+    </w:p>
+    <w:p>
+      <w:pPr>
+        <w:shd w:val="clear" w:color="auto" w:fill="3B3838" w:themeFill="background2" w:themeFillShade="40"/>
+        <w:spacing w:after="0"/>
+        <w:rPr>
+          <w:rFonts w:ascii="Consolas" w:hAnsi="Consolas" w:cstheme="minorHAnsi"/>
+          <w:lang w:val="en-US"/>
+        </w:rPr>
+      </w:pPr>
+      <w:r>
+        <w:rPr>
+          <w:rFonts w:ascii="Consolas" w:hAnsi="Consolas" w:cstheme="minorHAnsi"/>
+          <w:lang w:val="en-US"/>
+        </w:rPr>
+        <w:t>'5'</w:t>
+      </w:r>
+    </w:p>
+    <w:p>
+      <w:pPr>
+        <w:shd w:val="clear" w:color="auto" w:fill="3B3838" w:themeFill="background2" w:themeFillShade="40"/>
+        <w:spacing w:after="0"/>
+        <w:rPr>
+          <w:rFonts w:ascii="Consolas" w:hAnsi="Consolas" w:cstheme="minorHAnsi"/>
+          <w:lang w:val="en-US"/>
+        </w:rPr>
+      </w:pPr>
+      <w:r>
+        <w:rPr>
+          <w:rFonts w:ascii="Consolas" w:hAnsi="Consolas" w:cstheme="minorHAnsi"/>
+          <w:lang w:val="en-US"/>
+        </w:rPr>
+        <w:t>&gt;&gt;&gt; a*2</w:t>
+      </w:r>
+    </w:p>
+    <w:p>
+      <w:pPr>
+        <w:shd w:val="clear" w:color="auto" w:fill="3B3838" w:themeFill="background2" w:themeFillShade="40"/>
+        <w:spacing w:after="0"/>
+        <w:rPr>
+          <w:rFonts w:ascii="Consolas" w:hAnsi="Consolas" w:cstheme="minorHAnsi"/>
+          <w:lang w:val="en-US"/>
+        </w:rPr>
+      </w:pPr>
+      <w:r>
+        <w:rPr>
+          <w:rFonts w:ascii="Consolas" w:hAnsi="Consolas" w:cstheme="minorHAnsi"/>
+          <w:lang w:val="en-US"/>
+        </w:rPr>
+        <w:t>'55'</w:t>
+      </w:r>
+    </w:p>
+    <w:p>
+      <w:pPr>
+        <w:shd w:val="clear" w:color="auto" w:fill="3B3838" w:themeFill="background2" w:themeFillShade="40"/>
+        <w:spacing w:after="0"/>
+        <w:rPr>
+          <w:rFonts w:ascii="Consolas" w:hAnsi="Consolas" w:cstheme="minorHAnsi"/>
+          <w:lang w:val="en-US"/>
+        </w:rPr>
+      </w:pPr>
+      <w:r>
+        <w:rPr>
+          <w:rFonts w:ascii="Consolas" w:hAnsi="Consolas" w:cstheme="minorHAnsi"/>
+          <w:lang w:val="en-US"/>
+        </w:rPr>
+        <w:t>&gt;&gt;&gt;</w:t>
+      </w:r>
+    </w:p>
+    <w:p>
+      <w:pPr>
+        <w:shd w:val="clear" w:color="auto" w:fill="FFFFFF" w:themeFill="background1"/>
+        <w:spacing w:after="0"/>
+        <w:rPr>
+          <w:rFonts w:ascii="Consolas" w:hAnsi="Consolas" w:cstheme="minorHAnsi"/>
+          <w:lang w:val="en-US"/>
+        </w:rPr>
+      </w:pPr>
+    </w:p>
+    <w:p>
+      <w:pPr>
+        <w:shd w:val="clear" w:color="auto" w:fill="FFFFFF" w:themeFill="background1"/>
+        <w:spacing w:after="0"/>
+        <w:rPr>
+          <w:rFonts w:cstheme="minorHAnsi"/>
+          <w:shd w:val="clear" w:color="auto" w:fill="FFFFFF" w:themeFill="background1"/>
+          <w:lang w:val="en-US"/>
+        </w:rPr>
+      </w:pPr>
+      <w:r>
+        <w:rPr>
+          <w:rFonts w:cstheme="minorHAnsi"/>
+          <w:lang w:val="en-US"/>
+        </w:rPr>
+        <w:t>So, since when</w:t>
+      </w:r>
+      <w:r>
+        <w:rPr>
+          <w:rFonts w:cstheme="minorHAnsi"/>
+          <w:lang w:val="en-US"/>
+        </w:rPr>
+        <w:t xml:space="preserve"> 2 times 5 is 55? LOL. What you just saw is an operator, we can use those also to modify data like numbers (which we won’t be calling numbers </w:t>
+      </w:r>
+      <w:r>
+        <w:rPr>
+          <w:rFonts w:cstheme="minorHAnsi"/>
+          <w:lang w:val="en-US"/>
+        </w:rPr>
+        <w:t>a</w:t>
+      </w:r>
+      <w:r>
+        <w:rPr>
+          <w:rFonts w:cstheme="minorHAnsi"/>
+          <w:lang w:val="en-US"/>
+        </w:rPr>
+        <w:t>nymore)</w:t>
+      </w:r>
+      <w:r>
+        <w:rPr>
+          <w:rFonts w:cstheme="minorHAnsi"/>
+          <w:lang w:val="en-US"/>
+        </w:rPr>
+        <w:t xml:space="preserve"> or </w:t>
+      </w:r>
+      <w:r>
+        <w:rPr>
+          <w:rFonts w:ascii="Consolas" w:hAnsi="Consolas" w:cstheme="minorHAnsi"/>
+          <w:shd w:val="clear" w:color="auto" w:fill="F2F2F2" w:themeFill="background1" w:themeFillShade="F2"/>
+          <w:lang w:val="en-US"/>
+        </w:rPr>
+        <w:t>strings</w:t>
+      </w:r>
+      <w:r>
+        <w:rPr>
+          <w:rFonts w:cstheme="minorHAnsi"/>
+          <w:lang w:val="en-US"/>
+        </w:rPr>
+        <w:t xml:space="preserve">. The numbers are called differently depending on their structure, you already know that from mathematics right? When we are working with a whole number, we call that an </w:t>
+      </w:r>
+      <w:r>
+        <w:rPr>
+          <w:rFonts w:ascii="Consolas" w:hAnsi="Consolas" w:cstheme="minorHAnsi"/>
+          <w:shd w:val="clear" w:color="auto" w:fill="F2F2F2" w:themeFill="background1" w:themeFillShade="F2"/>
+          <w:lang w:val="en-US"/>
+        </w:rPr>
+        <w:t>integer</w:t>
+      </w:r>
+      <w:r>
+        <w:rPr>
+          <w:rFonts w:cstheme="minorHAnsi"/>
+          <w:shd w:val="clear" w:color="auto" w:fill="FFFFFF" w:themeFill="background1"/>
+          <w:lang w:val="en-US"/>
+        </w:rPr>
+        <w:t xml:space="preserve"> t</w:t>
+      </w:r>
+      <w:r>
+        <w:rPr>
+          <w:rFonts w:cstheme="minorHAnsi"/>
+          <w:shd w:val="clear" w:color="auto" w:fill="FFFFFF" w:themeFill="background1"/>
+          <w:lang w:val="en-US"/>
+        </w:rPr>
+        <w:t>hey</w:t>
+      </w:r>
+      <w:r>
+        <w:rPr>
+          <w:rFonts w:cstheme="minorHAnsi"/>
+          <w:shd w:val="clear" w:color="auto" w:fill="FFFFFF" w:themeFill="background1"/>
+          <w:lang w:val="en-US"/>
+        </w:rPr>
+        <w:t xml:space="preserve"> are also known as the </w:t>
+      </w:r>
+      <w:r>
+        <w:rPr>
+          <w:rFonts w:ascii="Consolas" w:hAnsi="Consolas" w:cstheme="minorHAnsi"/>
+          <w:shd w:val="clear" w:color="auto" w:fill="F2F2F2" w:themeFill="background1" w:themeFillShade="F2"/>
+          <w:lang w:val="en-US"/>
+        </w:rPr>
+        <w:t>&lt;int&gt; type</w:t>
+      </w:r>
+      <w:r>
+        <w:rPr>
+          <w:rFonts w:cstheme="minorHAnsi"/>
+          <w:shd w:val="clear" w:color="auto" w:fill="FFFFFF" w:themeFill="background1"/>
+          <w:lang w:val="en-US"/>
+        </w:rPr>
+        <w:t xml:space="preserve">, (by the way strings are known as the </w:t>
+      </w:r>
+      <w:r>
+        <w:rPr>
+          <w:rFonts w:ascii="Consolas" w:hAnsi="Consolas" w:cstheme="minorHAnsi"/>
+          <w:shd w:val="clear" w:color="auto" w:fill="F2F2F2" w:themeFill="background1" w:themeFillShade="F2"/>
+          <w:lang w:val="en-US"/>
+        </w:rPr>
+        <w:t>&lt;str&gt; type</w:t>
+      </w:r>
+      <w:r>
+        <w:rPr>
+          <w:rFonts w:cstheme="minorHAnsi"/>
+          <w:shd w:val="clear" w:color="auto" w:fill="FFFFFF" w:themeFill="background1"/>
+          <w:lang w:val="en-US"/>
+        </w:rPr>
+        <w:t xml:space="preserve">) </w:t>
+      </w:r>
+    </w:p>
+    <w:p>
+      <w:pPr>
+        <w:shd w:val="clear" w:color="auto" w:fill="FFFFFF" w:themeFill="background1"/>
+        <w:spacing w:after="0"/>
+        <w:rPr>
+          <w:rFonts w:cstheme="minorHAnsi"/>
+          <w:shd w:val="clear" w:color="auto" w:fill="FFFFFF" w:themeFill="background1"/>
+          <w:lang w:val="en-US"/>
+        </w:rPr>
+      </w:pPr>
+    </w:p>
+    <w:p>
+      <w:pPr>
+        <w:shd w:val="clear" w:color="auto" w:fill="FFFFFF" w:themeFill="background1"/>
+        <w:spacing w:after="0"/>
+        <w:rPr>
+          <w:rFonts w:cstheme="minorHAnsi"/>
+          <w:shd w:val="clear" w:color="auto" w:fill="FFFFFF" w:themeFill="background1"/>
+          <w:lang w:val="en-US"/>
+        </w:rPr>
+      </w:pPr>
+      <w:r>
+        <w:rPr>
+          <w:rFonts w:cstheme="minorHAnsi"/>
+          <w:shd w:val="clear" w:color="auto" w:fill="FFFFFF" w:themeFill="background1"/>
+          <w:lang w:val="en-US"/>
+        </w:rPr>
+        <w:t xml:space="preserve">So the deal is, that what we have here in the variable &lt;a&gt; is actually a string, which is not the same as an integer. I will not try to explain anything, the difference can be spotted right away by the syntaxis, but also, there is an elephant in the room which is that the mathematical operations, must be done by using </w:t>
+      </w:r>
+      <w:r>
+        <w:rPr>
+          <w:rFonts w:ascii="Consolas" w:hAnsi="Consolas" w:cstheme="minorHAnsi"/>
+          <w:shd w:val="clear" w:color="auto" w:fill="F2F2F2" w:themeFill="background1" w:themeFillShade="F2"/>
+          <w:lang w:val="en-US"/>
+        </w:rPr>
+        <w:t>integers</w:t>
+      </w:r>
+      <w:r>
+        <w:rPr>
+          <w:rFonts w:cstheme="minorHAnsi"/>
+          <w:shd w:val="clear" w:color="auto" w:fill="FFFFFF" w:themeFill="background1"/>
+          <w:lang w:val="en-US"/>
+        </w:rPr>
+        <w:t>, because</w:t>
+      </w:r>
+      <w:r>
+        <w:rPr>
+          <w:rFonts w:cstheme="minorHAnsi"/>
+          <w:shd w:val="clear" w:color="auto" w:fill="FFFFFF" w:themeFill="background1"/>
+          <w:lang w:val="en-US"/>
+        </w:rPr>
+        <w:t xml:space="preserve"> text, is text, and two times a text, well, is the same text repeated, right?</w:t>
+      </w:r>
+    </w:p>
+    <w:p>
+      <w:pPr>
+        <w:shd w:val="clear" w:color="auto" w:fill="FFFFFF" w:themeFill="background1"/>
+        <w:spacing w:after="0"/>
+        <w:rPr>
+          <w:rFonts w:cstheme="minorHAnsi"/>
+          <w:shd w:val="clear" w:color="auto" w:fill="FFFFFF" w:themeFill="background1"/>
+          <w:lang w:val="en-US"/>
+        </w:rPr>
+      </w:pPr>
+    </w:p>
+    <w:p>
+      <w:pPr>
+        <w:pBdr>
+          <w:bottom w:val="single" w:sz="4" w:space="1" w:color="auto"/>
+        </w:pBdr>
+        <w:shd w:val="clear" w:color="auto" w:fill="FFFFFF" w:themeFill="background1"/>
+        <w:spacing w:after="0"/>
+        <w:jc w:val="center"/>
+        <w:rPr>
+          <w:rFonts w:cstheme="minorHAnsi"/>
+          <w:shd w:val="clear" w:color="auto" w:fill="FFFFFF" w:themeFill="background1"/>
+          <w:lang w:val="en-US"/>
+        </w:rPr>
+      </w:pPr>
+      <w:r>
+        <w:rPr>
+          <w:rFonts w:cstheme="minorHAnsi"/>
+          <w:shd w:val="clear" w:color="auto" w:fill="FFFFFF" w:themeFill="background1"/>
+          <w:lang w:val="en-US"/>
+        </w:rPr>
+        <w:t>IMPORTANT:</w:t>
+      </w:r>
+    </w:p>
+    <w:p>
+      <w:pPr>
+        <w:shd w:val="clear" w:color="auto" w:fill="FFFFFF" w:themeFill="background1"/>
+        <w:spacing w:after="0"/>
+        <w:jc w:val="center"/>
+        <w:rPr>
+          <w:rFonts w:cstheme="minorHAnsi"/>
+          <w:shd w:val="clear" w:color="auto" w:fill="FFFFFF" w:themeFill="background1"/>
+          <w:lang w:val="en-US"/>
+        </w:rPr>
+      </w:pPr>
+    </w:p>
+    <w:p>
+      <w:pPr>
+        <w:pBdr>
+          <w:bottom w:val="single" w:sz="4" w:space="1" w:color="auto"/>
+        </w:pBdr>
+        <w:shd w:val="clear" w:color="auto" w:fill="FFFFFF" w:themeFill="background1"/>
+        <w:rPr>
+          <w:rFonts w:cstheme="minorHAnsi"/>
+          <w:shd w:val="clear" w:color="auto" w:fill="FFFFFF" w:themeFill="background1"/>
+          <w:lang w:val="en-US"/>
+        </w:rPr>
+      </w:pPr>
+      <w:r>
+        <w:rPr>
+          <w:rFonts w:cstheme="minorHAnsi"/>
+          <w:shd w:val="clear" w:color="auto" w:fill="FFFFFF" w:themeFill="background1"/>
+          <w:lang w:val="en-US"/>
+        </w:rPr>
+        <w:t xml:space="preserve">Notice that the syntax difference is that integers are the only data type that don’t need any kind of syntactic specification, that is because they are first-borns in the </w:t>
+      </w:r>
+      <w:r>
+        <w:rPr>
+          <w:rFonts w:cstheme="minorHAnsi"/>
+          <w:shd w:val="clear" w:color="auto" w:fill="FFFFFF" w:themeFill="background1"/>
+          <w:lang w:val="en-US"/>
+        </w:rPr>
+        <w:t>programing world, I mean they are computers, they only talk in zeros and ones, so it makes sense that the second thing they learned was 2,3,4… Ok bad joke, but that’s how it was</w:t>
+      </w:r>
+    </w:p>
+    <w:p>
+      <w:pPr>
+        <w:pBdr>
+          <w:bottom w:val="single" w:sz="4" w:space="1" w:color="auto"/>
+        </w:pBdr>
+        <w:shd w:val="clear" w:color="auto" w:fill="FFFFFF" w:themeFill="background1"/>
+        <w:rPr>
+          <w:rFonts w:cstheme="minorHAnsi"/>
+          <w:shd w:val="clear" w:color="auto" w:fill="FFFFFF" w:themeFill="background1"/>
+          <w:lang w:val="en-US"/>
+        </w:rPr>
+      </w:pPr>
+    </w:p>
+    <w:p>
+      <w:pPr>
+        <w:shd w:val="clear" w:color="auto" w:fill="FFFFFF" w:themeFill="background1"/>
+        <w:rPr>
+          <w:rFonts w:cstheme="minorHAnsi"/>
+          <w:shd w:val="clear" w:color="auto" w:fill="FFFFFF" w:themeFill="background1"/>
+          <w:lang w:val="en-US"/>
+        </w:rPr>
+      </w:pPr>
+    </w:p>
+    <w:p>
+      <w:pPr>
+        <w:pBdr>
+          <w:bottom w:val="single" w:sz="4" w:space="1" w:color="auto"/>
+        </w:pBdr>
+        <w:shd w:val="clear" w:color="auto" w:fill="FFFFFF" w:themeFill="background1"/>
+        <w:spacing w:after="0"/>
+        <w:jc w:val="center"/>
+        <w:rPr>
+          <w:rFonts w:ascii="Bahnschrift Light Condensed" w:hAnsi="Bahnschrift Light Condensed" w:cstheme="minorHAnsi"/>
+          <w:shd w:val="clear" w:color="auto" w:fill="FFFFFF" w:themeFill="background1"/>
+          <w:lang w:val="en-US"/>
+        </w:rPr>
+      </w:pPr>
+      <w:r>
+        <w:rPr>
+          <w:rFonts w:ascii="Bahnschrift Light Condensed" w:hAnsi="Bahnschrift Light Condensed" w:cstheme="minorHAnsi"/>
+          <w:shd w:val="clear" w:color="auto" w:fill="FFFFFF" w:themeFill="background1"/>
+          <w:lang w:val="en-US"/>
+        </w:rPr>
+        <w:t>Same example as before, but using integers</w:t>
+      </w:r>
+      <w:r>
+        <w:rPr>
+          <w:rFonts w:ascii="Bahnschrift Light Condensed" w:hAnsi="Bahnschrift Light Condensed" w:cstheme="minorHAnsi"/>
+          <w:shd w:val="clear" w:color="auto" w:fill="FFFFFF" w:themeFill="background1"/>
+          <w:lang w:val="en-US"/>
+        </w:rPr>
+        <w:t>:</w:t>
+      </w:r>
+    </w:p>
+    <w:p>
+      <w:pPr>
+        <w:shd w:val="clear" w:color="auto" w:fill="FFFFFF" w:themeFill="background1"/>
+        <w:spacing w:after="0"/>
+        <w:rPr>
+          <w:rFonts w:cstheme="minorHAnsi"/>
+          <w:shd w:val="clear" w:color="auto" w:fill="FFFFFF" w:themeFill="background1"/>
+          <w:lang w:val="en-US"/>
+        </w:rPr>
+      </w:pPr>
+    </w:p>
+    <w:p>
+      <w:pPr>
+        <w:shd w:val="clear" w:color="auto" w:fill="3B3838" w:themeFill="background2" w:themeFillShade="40"/>
+        <w:spacing w:after="0"/>
+        <w:rPr>
+          <w:rFonts w:ascii="Consolas" w:hAnsi="Consolas" w:cstheme="minorHAnsi"/>
+          <w:lang w:val="en-US"/>
+        </w:rPr>
+      </w:pPr>
+      <w:r>
+        <w:rPr>
+          <w:rFonts w:ascii="Consolas" w:hAnsi="Consolas" w:cstheme="minorHAnsi"/>
+          <w:lang w:val="en-US"/>
+        </w:rPr>
+        <w:t xml:space="preserve">&gt;&gt;&gt; </w:t>
+      </w:r>
+      <w:r>
+        <w:rPr>
+          <w:rFonts w:ascii="Consolas" w:hAnsi="Consolas" w:cstheme="minorHAnsi"/>
+          <w:lang w:val="en-US"/>
+        </w:rPr>
+        <w:t>b</w:t>
+      </w:r>
+      <w:r>
+        <w:rPr>
+          <w:rFonts w:ascii="Consolas" w:hAnsi="Consolas" w:cstheme="minorHAnsi"/>
+          <w:lang w:val="en-US"/>
+        </w:rPr>
+        <w:t xml:space="preserve"> =</w:t>
+      </w:r>
+      <w:r>
+        <w:rPr>
+          <w:rFonts w:ascii="Consolas" w:hAnsi="Consolas" w:cstheme="minorHAnsi"/>
+          <w:lang w:val="en-US"/>
+        </w:rPr>
+        <w:t xml:space="preserve"> </w:t>
+      </w:r>
+      <w:r>
+        <w:rPr>
+          <w:rFonts w:ascii="Consolas" w:hAnsi="Consolas" w:cstheme="minorHAnsi"/>
+          <w:lang w:val="en-US"/>
+        </w:rPr>
+        <w:t>5</w:t>
+      </w:r>
+    </w:p>
+    <w:p>
+      <w:pPr>
+        <w:shd w:val="clear" w:color="auto" w:fill="3B3838" w:themeFill="background2" w:themeFillShade="40"/>
+        <w:spacing w:after="0"/>
+        <w:rPr>
+          <w:rFonts w:ascii="Consolas" w:hAnsi="Consolas" w:cstheme="minorHAnsi"/>
+          <w:lang w:val="en-US"/>
+        </w:rPr>
+      </w:pPr>
+      <w:r>
+        <w:rPr>
+          <w:rFonts w:ascii="Consolas" w:hAnsi="Consolas" w:cstheme="minorHAnsi"/>
+          <w:lang w:val="en-US"/>
+        </w:rPr>
+        <w:t xml:space="preserve">&gt;&gt;&gt; </w:t>
+      </w:r>
+      <w:r>
+        <w:rPr>
+          <w:rFonts w:ascii="Consolas" w:hAnsi="Consolas" w:cstheme="minorHAnsi"/>
+          <w:lang w:val="en-US"/>
+        </w:rPr>
+        <w:t>b</w:t>
+      </w:r>
+    </w:p>
+    <w:p>
+      <w:pPr>
+        <w:shd w:val="clear" w:color="auto" w:fill="3B3838" w:themeFill="background2" w:themeFillShade="40"/>
+        <w:spacing w:after="0"/>
+        <w:rPr>
+          <w:rFonts w:ascii="Consolas" w:hAnsi="Consolas" w:cstheme="minorHAnsi"/>
+          <w:lang w:val="en-US"/>
+        </w:rPr>
+      </w:pPr>
+      <w:r>
+        <w:rPr>
+          <w:rFonts w:ascii="Consolas" w:hAnsi="Consolas" w:cstheme="minorHAnsi"/>
+          <w:lang w:val="en-US"/>
+        </w:rPr>
+        <w:t>5</w:t>
+      </w:r>
+    </w:p>
+    <w:p>
+      <w:pPr>
+        <w:shd w:val="clear" w:color="auto" w:fill="3B3838" w:themeFill="background2" w:themeFillShade="40"/>
+        <w:spacing w:after="0"/>
+        <w:rPr>
+          <w:rFonts w:ascii="Consolas" w:hAnsi="Consolas" w:cstheme="minorHAnsi"/>
+          <w:lang w:val="en-US"/>
+        </w:rPr>
+      </w:pPr>
+      <w:r>
+        <w:rPr>
+          <w:rFonts w:ascii="Consolas" w:hAnsi="Consolas" w:cstheme="minorHAnsi"/>
+          <w:lang w:val="en-US"/>
+        </w:rPr>
+        <w:t xml:space="preserve">&gt;&gt;&gt; </w:t>
+      </w:r>
+      <w:r>
+        <w:rPr>
+          <w:rFonts w:ascii="Consolas" w:hAnsi="Consolas" w:cstheme="minorHAnsi"/>
+          <w:lang w:val="en-US"/>
+        </w:rPr>
+        <w:t>b-</w:t>
+      </w:r>
+      <w:r>
+        <w:rPr>
+          <w:rFonts w:ascii="Consolas" w:hAnsi="Consolas" w:cstheme="minorHAnsi"/>
+          <w:lang w:val="en-US"/>
+        </w:rPr>
+        <w:t>2</w:t>
+      </w:r>
+    </w:p>
+    <w:p>
+      <w:pPr>
+        <w:shd w:val="clear" w:color="auto" w:fill="3B3838" w:themeFill="background2" w:themeFillShade="40"/>
+        <w:spacing w:after="0"/>
+        <w:rPr>
+          <w:rFonts w:ascii="Consolas" w:hAnsi="Consolas" w:cstheme="minorHAnsi"/>
+          <w:lang w:val="en-US"/>
+        </w:rPr>
+      </w:pPr>
+      <w:r>
+        <w:rPr>
+          <w:rFonts w:ascii="Consolas" w:hAnsi="Consolas" w:cstheme="minorHAnsi"/>
+          <w:lang w:val="en-US"/>
+        </w:rPr>
+        <w:t>3</w:t>
+      </w:r>
+    </w:p>
+    <w:p>
+      <w:pPr>
+        <w:shd w:val="clear" w:color="auto" w:fill="3B3838" w:themeFill="background2" w:themeFillShade="40"/>
+        <w:spacing w:after="0"/>
+        <w:rPr>
+          <w:rFonts w:ascii="Consolas" w:hAnsi="Consolas" w:cstheme="minorHAnsi"/>
+          <w:lang w:val="en-US"/>
+        </w:rPr>
+      </w:pPr>
+      <w:r>
+        <w:rPr>
+          <w:rFonts w:ascii="Consolas" w:hAnsi="Consolas" w:cstheme="minorHAnsi"/>
+          <w:lang w:val="en-US"/>
+        </w:rPr>
+        <w:t xml:space="preserve">&gt;&gt;&gt; </w:t>
+      </w:r>
+      <w:r>
+        <w:rPr>
+          <w:rFonts w:ascii="Consolas" w:hAnsi="Consolas" w:cstheme="minorHAnsi"/>
+          <w:lang w:val="en-US"/>
+        </w:rPr>
+        <w:t>b</w:t>
+      </w:r>
+      <w:r>
+        <w:rPr>
+          <w:rFonts w:ascii="Consolas" w:hAnsi="Consolas" w:cstheme="minorHAnsi"/>
+          <w:lang w:val="en-US"/>
+        </w:rPr>
+        <w:t>*</w:t>
+      </w:r>
+      <w:r>
+        <w:rPr>
+          <w:rFonts w:ascii="Consolas" w:hAnsi="Consolas" w:cstheme="minorHAnsi"/>
+          <w:lang w:val="en-US"/>
+        </w:rPr>
+        <w:t>2</w:t>
+      </w:r>
+    </w:p>
+    <w:p>
+      <w:pPr>
+        <w:shd w:val="clear" w:color="auto" w:fill="3B3838" w:themeFill="background2" w:themeFillShade="40"/>
+        <w:spacing w:after="0"/>
+        <w:rPr>
+          <w:rFonts w:ascii="Consolas" w:hAnsi="Consolas" w:cstheme="minorHAnsi"/>
+          <w:lang w:val="en-US"/>
+        </w:rPr>
+      </w:pPr>
+      <w:r>
+        <w:rPr>
+          <w:rFonts w:ascii="Consolas" w:hAnsi="Consolas" w:cstheme="minorHAnsi"/>
+          <w:lang w:val="en-US"/>
+        </w:rPr>
+        <w:t>10</w:t>
+      </w:r>
+    </w:p>
+    <w:p>
+      <w:pPr>
+        <w:shd w:val="clear" w:color="auto" w:fill="3B3838" w:themeFill="background2" w:themeFillShade="40"/>
+        <w:spacing w:after="0"/>
+        <w:rPr>
+          <w:rFonts w:ascii="Consolas" w:hAnsi="Consolas" w:cstheme="minorHAnsi"/>
+          <w:lang w:val="en-US"/>
+        </w:rPr>
+      </w:pPr>
+      <w:r>
+        <w:rPr>
+          <w:rFonts w:ascii="Consolas" w:hAnsi="Consolas" w:cstheme="minorHAnsi"/>
+          <w:lang w:val="en-US"/>
+        </w:rPr>
+        <w:t>&gt;&gt;&gt;</w:t>
+      </w:r>
+    </w:p>
+    <w:p>
+      <w:pPr>
+        <w:shd w:val="clear" w:color="auto" w:fill="FFFFFF" w:themeFill="background1"/>
+        <w:spacing w:after="0"/>
+        <w:rPr>
+          <w:rFonts w:ascii="Consolas" w:hAnsi="Consolas" w:cstheme="minorHAnsi"/>
+          <w:lang w:val="en-US"/>
+        </w:rPr>
+      </w:pPr>
+    </w:p>
+    <w:p>
+      <w:pPr>
+        <w:shd w:val="clear" w:color="auto" w:fill="FFFFFF" w:themeFill="background1"/>
+        <w:spacing w:after="0"/>
+        <w:rPr>
+          <w:rFonts w:cstheme="minorHAnsi"/>
+          <w:lang w:val="en-US"/>
+        </w:rPr>
+      </w:pPr>
+      <w:r>
+        <w:rPr>
+          <w:rFonts w:cstheme="minorHAnsi"/>
+          <w:lang w:val="en-US"/>
+        </w:rPr>
+        <w:t>As we can see, now we are</w:t>
+      </w:r>
+      <w:r>
+        <w:rPr>
+          <w:rFonts w:cstheme="minorHAnsi"/>
+          <w:lang w:val="en-US"/>
+        </w:rPr>
+        <w:t xml:space="preserve"> able to make mathematical operations with the data stored in the variables. Yes, all normal operations work, addition, subtraction, </w:t>
+      </w:r>
+      <w:r>
+        <w:rPr>
+          <w:rFonts w:cstheme="minorHAnsi"/>
+          <w:lang w:val="en-US"/>
+        </w:rPr>
+        <w:t>multiplication, division, and exponential operations. Here is a little summary of them, and also the type of data they return:</w:t>
+      </w:r>
+    </w:p>
+    <w:p>
+      <w:pPr>
+        <w:shd w:val="clear" w:color="auto" w:fill="FFFFFF" w:themeFill="background1"/>
+        <w:spacing w:after="0"/>
+        <w:rPr>
+          <w:rFonts w:cstheme="minorHAnsi"/>
+          <w:lang w:val="en-US"/>
+        </w:rPr>
+      </w:pPr>
+    </w:p>
+    <w:p>
+      <w:pPr>
+        <w:shd w:val="clear" w:color="auto" w:fill="3B3838" w:themeFill="background2" w:themeFillShade="40"/>
+        <w:spacing w:after="0"/>
+        <w:rPr>
+          <w:rFonts w:ascii="Consolas" w:hAnsi="Consolas" w:cstheme="minorHAnsi"/>
+          <w:lang w:val="en-US"/>
+        </w:rPr>
+      </w:pPr>
+      <w:r>
+        <w:rPr>
+          <w:rFonts w:ascii="Consolas" w:hAnsi="Consolas" w:cstheme="minorHAnsi"/>
+          <w:lang w:val="en-US"/>
+        </w:rPr>
+        <w:t>&gt;&gt;&gt; 2+5</w:t>
+      </w:r>
+    </w:p>
+    <w:p>
+      <w:pPr>
+        <w:shd w:val="clear" w:color="auto" w:fill="3B3838" w:themeFill="background2" w:themeFillShade="40"/>
+        <w:spacing w:after="0"/>
+        <w:rPr>
+          <w:rFonts w:ascii="Consolas" w:hAnsi="Consolas" w:cstheme="minorHAnsi"/>
+          <w:lang w:val="en-US"/>
+        </w:rPr>
+      </w:pPr>
+      <w:r>
+        <w:rPr>
+          <w:rFonts w:ascii="Consolas" w:hAnsi="Consolas" w:cstheme="minorHAnsi"/>
+          <w:lang w:val="en-US"/>
+        </w:rPr>
+        <w:t>7</w:t>
+      </w:r>
+    </w:p>
+    <w:p>
+      <w:pPr>
+        <w:shd w:val="clear" w:color="auto" w:fill="3B3838" w:themeFill="background2" w:themeFillShade="40"/>
+        <w:spacing w:after="0"/>
+        <w:rPr>
+          <w:rFonts w:ascii="Consolas" w:hAnsi="Consolas" w:cstheme="minorHAnsi"/>
+          <w:lang w:val="en-US"/>
+        </w:rPr>
+      </w:pPr>
+      <w:r>
+        <w:rPr>
+          <w:rFonts w:ascii="Consolas" w:hAnsi="Consolas" w:cstheme="minorHAnsi"/>
+          <w:lang w:val="en-US"/>
+        </w:rPr>
+        <w:t>&gt;&gt;&gt; type(2+5)</w:t>
+      </w:r>
+    </w:p>
+    <w:p>
+      <w:pPr>
+        <w:shd w:val="clear" w:color="auto" w:fill="3B3838" w:themeFill="background2" w:themeFillShade="40"/>
+        <w:spacing w:after="0"/>
+        <w:rPr>
+          <w:rFonts w:ascii="Consolas" w:hAnsi="Consolas" w:cstheme="minorHAnsi"/>
+          <w:lang w:val="en-US"/>
+        </w:rPr>
+      </w:pPr>
+      <w:r>
+        <w:rPr>
+          <w:rFonts w:ascii="Consolas" w:hAnsi="Consolas" w:cstheme="minorHAnsi"/>
+          <w:lang w:val="en-US"/>
+        </w:rPr>
+        <w:t>&lt;class 'int'&gt;</w:t>
+      </w:r>
+    </w:p>
+    <w:p>
+      <w:pPr>
+        <w:shd w:val="clear" w:color="auto" w:fill="171717" w:themeFill="background2" w:themeFillShade="1A"/>
+        <w:spacing w:after="0"/>
+        <w:rPr>
+          <w:rFonts w:ascii="Consolas" w:hAnsi="Consolas" w:cstheme="minorHAnsi"/>
+          <w:lang w:val="en-US"/>
+        </w:rPr>
+      </w:pPr>
+      <w:r>
+        <w:rPr>
+          <w:rFonts w:ascii="Consolas" w:hAnsi="Consolas" w:cstheme="minorHAnsi"/>
+          <w:lang w:val="en-US"/>
+        </w:rPr>
+        <w:t>&gt;&gt;&gt; 2-5</w:t>
+      </w:r>
+    </w:p>
+    <w:p>
+      <w:pPr>
+        <w:shd w:val="clear" w:color="auto" w:fill="171717" w:themeFill="background2" w:themeFillShade="1A"/>
+        <w:spacing w:after="0"/>
+        <w:rPr>
+          <w:rFonts w:ascii="Consolas" w:hAnsi="Consolas" w:cstheme="minorHAnsi"/>
+          <w:lang w:val="en-US"/>
+        </w:rPr>
+      </w:pPr>
+      <w:r>
+        <w:rPr>
+          <w:rFonts w:ascii="Consolas" w:hAnsi="Consolas" w:cstheme="minorHAnsi"/>
+          <w:lang w:val="en-US"/>
+        </w:rPr>
+        <w:t>-3</w:t>
+      </w:r>
+    </w:p>
+    <w:p>
+      <w:pPr>
+        <w:shd w:val="clear" w:color="auto" w:fill="171717" w:themeFill="background2" w:themeFillShade="1A"/>
+        <w:spacing w:after="0"/>
+        <w:rPr>
+          <w:rFonts w:ascii="Consolas" w:hAnsi="Consolas" w:cstheme="minorHAnsi"/>
+          <w:lang w:val="en-US"/>
+        </w:rPr>
+      </w:pPr>
+      <w:r>
+        <w:rPr>
+          <w:rFonts w:ascii="Consolas" w:hAnsi="Consolas" w:cstheme="minorHAnsi"/>
+          <w:lang w:val="en-US"/>
+        </w:rPr>
+        <w:t>&gt;&gt;&gt; type(2-5)</w:t>
+      </w:r>
+    </w:p>
+    <w:p>
+      <w:pPr>
+        <w:shd w:val="clear" w:color="auto" w:fill="171717" w:themeFill="background2" w:themeFillShade="1A"/>
+        <w:spacing w:after="0"/>
+        <w:rPr>
+          <w:rFonts w:ascii="Consolas" w:hAnsi="Consolas" w:cstheme="minorHAnsi"/>
+          <w:lang w:val="en-US"/>
+        </w:rPr>
+      </w:pPr>
+      <w:r>
+        <w:rPr>
+          <w:rFonts w:ascii="Consolas" w:hAnsi="Consolas" w:cstheme="minorHAnsi"/>
+          <w:lang w:val="en-US"/>
+        </w:rPr>
+        <w:t>&lt;class 'int'&gt;</w:t>
+      </w:r>
+    </w:p>
+    <w:p>
+      <w:pPr>
+        <w:shd w:val="clear" w:color="auto" w:fill="3B3838" w:themeFill="background2" w:themeFillShade="40"/>
+        <w:spacing w:after="0"/>
+        <w:rPr>
+          <w:rFonts w:ascii="Consolas" w:hAnsi="Consolas" w:cstheme="minorHAnsi"/>
+          <w:lang w:val="en-US"/>
+        </w:rPr>
+      </w:pPr>
+      <w:r>
+        <w:rPr>
+          <w:rFonts w:ascii="Consolas" w:hAnsi="Consolas" w:cstheme="minorHAnsi"/>
+          <w:lang w:val="en-US"/>
+        </w:rPr>
+        <w:t>&gt;&gt;&gt; 2*5</w:t>
+      </w:r>
+    </w:p>
+    <w:p>
+      <w:pPr>
+        <w:shd w:val="clear" w:color="auto" w:fill="3B3838" w:themeFill="background2" w:themeFillShade="40"/>
+        <w:spacing w:after="0"/>
+        <w:rPr>
+          <w:rFonts w:ascii="Consolas" w:hAnsi="Consolas" w:cstheme="minorHAnsi"/>
+          <w:lang w:val="en-US"/>
+        </w:rPr>
+      </w:pPr>
+      <w:r>
+        <w:rPr>
+          <w:rFonts w:ascii="Consolas" w:hAnsi="Consolas" w:cstheme="minorHAnsi"/>
+          <w:lang w:val="en-US"/>
+        </w:rPr>
+        <w:t>10</w:t>
+      </w:r>
+    </w:p>
+    <w:p>
+      <w:pPr>
+        <w:shd w:val="clear" w:color="auto" w:fill="3B3838" w:themeFill="background2" w:themeFillShade="40"/>
+        <w:spacing w:after="0"/>
+        <w:rPr>
+          <w:rFonts w:ascii="Consolas" w:hAnsi="Consolas" w:cstheme="minorHAnsi"/>
+          <w:lang w:val="en-US"/>
+        </w:rPr>
+      </w:pPr>
+      <w:r>
+        <w:rPr>
+          <w:rFonts w:ascii="Consolas" w:hAnsi="Consolas" w:cstheme="minorHAnsi"/>
+          <w:lang w:val="en-US"/>
+        </w:rPr>
+        <w:t>&gt;&gt;&gt; type(2*5)</w:t>
+      </w:r>
+    </w:p>
+    <w:p>
+      <w:pPr>
+        <w:shd w:val="clear" w:color="auto" w:fill="3B3838" w:themeFill="background2" w:themeFillShade="40"/>
+        <w:spacing w:after="0"/>
+        <w:rPr>
+          <w:rFonts w:ascii="Consolas" w:hAnsi="Consolas" w:cstheme="minorHAnsi"/>
+          <w:lang w:val="en-US"/>
+        </w:rPr>
+      </w:pPr>
+      <w:r>
+        <w:rPr>
+          <w:rFonts w:ascii="Consolas" w:hAnsi="Consolas" w:cstheme="minorHAnsi"/>
+          <w:lang w:val="en-US"/>
+        </w:rPr>
+        <w:t>&lt;class 'int'&gt;</w:t>
+      </w:r>
+    </w:p>
+    <w:p>
+      <w:pPr>
+        <w:shd w:val="clear" w:color="auto" w:fill="171717" w:themeFill="background2" w:themeFillShade="1A"/>
+        <w:spacing w:after="0"/>
+        <w:rPr>
+          <w:rFonts w:ascii="Consolas" w:hAnsi="Consolas" w:cstheme="minorHAnsi"/>
+          <w:lang w:val="en-US"/>
+        </w:rPr>
+      </w:pPr>
+      <w:r>
+        <w:rPr>
+          <w:rFonts w:ascii="Consolas" w:hAnsi="Consolas" w:cstheme="minorHAnsi"/>
+          <w:lang w:val="en-US"/>
+        </w:rPr>
+        <w:t>&gt;&gt;&gt; 2**5</w:t>
+      </w:r>
+    </w:p>
+    <w:p>
+      <w:pPr>
+        <w:shd w:val="clear" w:color="auto" w:fill="171717" w:themeFill="background2" w:themeFillShade="1A"/>
+        <w:spacing w:after="0"/>
+        <w:rPr>
+          <w:rFonts w:ascii="Consolas" w:hAnsi="Consolas" w:cstheme="minorHAnsi"/>
+          <w:lang w:val="en-US"/>
+        </w:rPr>
+      </w:pPr>
+      <w:r>
+        <w:rPr>
+          <w:rFonts w:ascii="Consolas" w:hAnsi="Consolas" w:cstheme="minorHAnsi"/>
+          <w:lang w:val="en-US"/>
+        </w:rPr>
+        <w:t>32</w:t>
+      </w:r>
+    </w:p>
+    <w:p>
+      <w:pPr>
+        <w:shd w:val="clear" w:color="auto" w:fill="171717" w:themeFill="background2" w:themeFillShade="1A"/>
+        <w:spacing w:after="0"/>
+        <w:rPr>
+          <w:rFonts w:ascii="Consolas" w:hAnsi="Consolas" w:cstheme="minorHAnsi"/>
+          <w:lang w:val="en-US"/>
+        </w:rPr>
+      </w:pPr>
+      <w:r>
+        <w:rPr>
+          <w:rFonts w:ascii="Consolas" w:hAnsi="Consolas" w:cstheme="minorHAnsi"/>
+          <w:lang w:val="en-US"/>
+        </w:rPr>
+        <w:t>&gt;&gt;&gt; type(2**5)</w:t>
+      </w:r>
+    </w:p>
+    <w:p>
+      <w:pPr>
+        <w:shd w:val="clear" w:color="auto" w:fill="171717" w:themeFill="background2" w:themeFillShade="1A"/>
+        <w:spacing w:after="0"/>
+        <w:rPr>
+          <w:rFonts w:ascii="Consolas" w:hAnsi="Consolas" w:cstheme="minorHAnsi"/>
+          <w:lang w:val="en-US"/>
+        </w:rPr>
+      </w:pPr>
+      <w:r>
+        <w:rPr>
+          <w:rFonts w:ascii="Consolas" w:hAnsi="Consolas" w:cstheme="minorHAnsi"/>
+          <w:lang w:val="en-US"/>
+        </w:rPr>
+        <w:t>&lt;class 'int'&gt;</w:t>
+      </w:r>
+    </w:p>
+    <w:p>
+      <w:pPr>
+        <w:shd w:val="clear" w:color="auto" w:fill="3B3838" w:themeFill="background2" w:themeFillShade="40"/>
+        <w:spacing w:after="0"/>
+        <w:rPr>
+          <w:rFonts w:ascii="Consolas" w:hAnsi="Consolas" w:cstheme="minorHAnsi"/>
+          <w:lang w:val="en-US"/>
+        </w:rPr>
+      </w:pPr>
+      <w:r>
+        <w:rPr>
+          <w:rFonts w:ascii="Consolas" w:hAnsi="Consolas" w:cstheme="minorHAnsi"/>
+          <w:lang w:val="en-US"/>
+        </w:rPr>
+        <w:t>&gt;&gt;&gt; 5//2</w:t>
+      </w:r>
+    </w:p>
+    <w:p>
+      <w:pPr>
+        <w:shd w:val="clear" w:color="auto" w:fill="3B3838" w:themeFill="background2" w:themeFillShade="40"/>
+        <w:spacing w:after="0"/>
+        <w:rPr>
+          <w:rFonts w:ascii="Consolas" w:hAnsi="Consolas" w:cstheme="minorHAnsi"/>
+          <w:lang w:val="en-US"/>
+        </w:rPr>
+      </w:pPr>
+      <w:r>
+        <w:rPr>
+          <w:rFonts w:ascii="Consolas" w:hAnsi="Consolas" w:cstheme="minorHAnsi"/>
+          <w:lang w:val="en-US"/>
+        </w:rPr>
+        <w:t>2</w:t>
+      </w:r>
+    </w:p>
+    <w:p>
+      <w:pPr>
+        <w:shd w:val="clear" w:color="auto" w:fill="3B3838" w:themeFill="background2" w:themeFillShade="40"/>
+        <w:spacing w:after="0"/>
+        <w:rPr>
+          <w:rFonts w:ascii="Consolas" w:hAnsi="Consolas" w:cstheme="minorHAnsi"/>
+          <w:lang w:val="en-US"/>
+        </w:rPr>
+      </w:pPr>
+      <w:r>
+        <w:rPr>
+          <w:rFonts w:ascii="Consolas" w:hAnsi="Consolas" w:cstheme="minorHAnsi"/>
+          <w:lang w:val="en-US"/>
+        </w:rPr>
+        <w:t>&gt;&gt;&gt; type(5//2)</w:t>
+      </w:r>
+    </w:p>
+    <w:p>
+      <w:pPr>
+        <w:shd w:val="clear" w:color="auto" w:fill="3B3838" w:themeFill="background2" w:themeFillShade="40"/>
+        <w:spacing w:after="0"/>
+        <w:rPr>
+          <w:rFonts w:ascii="Consolas" w:hAnsi="Consolas" w:cstheme="minorHAnsi"/>
+          <w:lang w:val="en-US"/>
+        </w:rPr>
+      </w:pPr>
+      <w:r>
+        <w:rPr>
+          <w:rFonts w:ascii="Consolas" w:hAnsi="Consolas" w:cstheme="minorHAnsi"/>
+          <w:lang w:val="en-US"/>
+        </w:rPr>
+        <w:t>&lt;class 'int'&gt;</w:t>
+      </w:r>
+    </w:p>
+    <w:p>
+      <w:pPr>
+        <w:shd w:val="clear" w:color="auto" w:fill="171717" w:themeFill="background2" w:themeFillShade="1A"/>
+        <w:spacing w:after="0"/>
+        <w:rPr>
+          <w:rFonts w:ascii="Consolas" w:hAnsi="Consolas" w:cstheme="minorHAnsi"/>
+          <w:lang w:val="en-US"/>
+        </w:rPr>
+      </w:pPr>
+      <w:r>
+        <w:rPr>
+          <w:rFonts w:ascii="Consolas" w:hAnsi="Consolas" w:cstheme="minorHAnsi"/>
+          <w:lang w:val="en-US"/>
+        </w:rPr>
+        <w:t>&gt;&gt;&gt; type(5/2)</w:t>
+      </w:r>
+    </w:p>
+    <w:p>
+      <w:pPr>
+        <w:shd w:val="clear" w:color="auto" w:fill="171717" w:themeFill="background2" w:themeFillShade="1A"/>
+        <w:spacing w:after="0"/>
+        <w:rPr>
+          <w:rFonts w:ascii="Consolas" w:hAnsi="Consolas" w:cstheme="minorHAnsi"/>
+          <w:lang w:val="en-US"/>
+        </w:rPr>
+      </w:pPr>
+      <w:r>
+        <w:rPr>
+          <w:rFonts w:ascii="Consolas" w:hAnsi="Consolas" w:cstheme="minorHAnsi"/>
+          <w:lang w:val="en-US"/>
+        </w:rPr>
+        <w:t>&lt;class 'float'&gt;</w:t>
+      </w:r>
+    </w:p>
+    <w:p>
+      <w:pPr>
+        <w:shd w:val="clear" w:color="auto" w:fill="171717" w:themeFill="background2" w:themeFillShade="1A"/>
+        <w:spacing w:after="0"/>
+        <w:rPr>
+          <w:rFonts w:ascii="Consolas" w:hAnsi="Consolas" w:cstheme="minorHAnsi"/>
+          <w:lang w:val="en-US"/>
+        </w:rPr>
+      </w:pPr>
+      <w:r>
+        <w:rPr>
+          <w:rFonts w:ascii="Consolas" w:hAnsi="Consolas" w:cstheme="minorHAnsi"/>
+          <w:lang w:val="en-US"/>
+        </w:rPr>
+        <w:t>&gt;&gt;&gt; 5/2</w:t>
+      </w:r>
+    </w:p>
+    <w:p>
+      <w:pPr>
+        <w:shd w:val="clear" w:color="auto" w:fill="171717" w:themeFill="background2" w:themeFillShade="1A"/>
+        <w:spacing w:after="0"/>
+        <w:rPr>
+          <w:rFonts w:ascii="Consolas" w:hAnsi="Consolas" w:cstheme="minorHAnsi"/>
+          <w:lang w:val="en-US"/>
+        </w:rPr>
+      </w:pPr>
+      <w:r>
+        <w:rPr>
+          <w:rFonts w:ascii="Consolas" w:hAnsi="Consolas" w:cstheme="minorHAnsi"/>
+          <w:lang w:val="en-US"/>
+        </w:rPr>
+        <w:t>2.5</w:t>
+      </w:r>
+    </w:p>
+    <w:p>
+      <w:pPr>
+        <w:shd w:val="clear" w:color="auto" w:fill="171717" w:themeFill="background2" w:themeFillShade="1A"/>
+        <w:spacing w:after="0"/>
+        <w:rPr>
+          <w:rFonts w:ascii="Consolas" w:hAnsi="Consolas" w:cstheme="minorHAnsi"/>
+          <w:lang w:val="en-US"/>
+        </w:rPr>
+      </w:pPr>
+      <w:r>
+        <w:rPr>
+          <w:rFonts w:ascii="Consolas" w:hAnsi="Consolas" w:cstheme="minorHAnsi"/>
+          <w:lang w:val="en-US"/>
+        </w:rPr>
+        <w:t>&gt;&gt;&gt;</w:t>
+      </w:r>
+    </w:p>
+    <w:p>
+      <w:pPr>
+        <w:shd w:val="clear" w:color="auto" w:fill="FFFFFF" w:themeFill="background1"/>
+        <w:spacing w:after="0"/>
+        <w:rPr>
+          <w:rFonts w:ascii="Consolas" w:hAnsi="Consolas" w:cstheme="minorHAnsi"/>
+          <w:lang w:val="en-US"/>
+        </w:rPr>
+      </w:pPr>
+    </w:p>
+    <w:p>
+      <w:pPr>
+        <w:shd w:val="clear" w:color="auto" w:fill="FFFFFF" w:themeFill="background1"/>
+        <w:spacing w:after="0"/>
+        <w:rPr>
+          <w:rFonts w:ascii="Consolas" w:hAnsi="Consolas" w:cstheme="minorHAnsi"/>
+          <w:lang w:val="en-US"/>
+        </w:rPr>
+      </w:pPr>
+    </w:p>
+    <w:p>
+      <w:pPr>
+        <w:shd w:val="clear" w:color="auto" w:fill="FFFFFF" w:themeFill="background1"/>
+        <w:spacing w:after="0"/>
+        <w:rPr>
+          <w:rFonts w:ascii="Consolas" w:hAnsi="Consolas" w:cstheme="minorHAnsi"/>
+          <w:lang w:val="en-US"/>
+        </w:rPr>
+      </w:pPr>
+    </w:p>
+    <w:p>
+      <w:pPr>
+        <w:shd w:val="clear" w:color="auto" w:fill="FFFFFF" w:themeFill="background1"/>
+        <w:spacing w:after="0"/>
+        <w:rPr>
+          <w:rFonts w:ascii="Consolas" w:hAnsi="Consolas" w:cstheme="minorHAnsi"/>
+          <w:lang w:val="en-US"/>
+        </w:rPr>
+      </w:pPr>
+    </w:p>
+    <w:p>
+      <w:pPr>
+        <w:shd w:val="clear" w:color="auto" w:fill="FFFFFF" w:themeFill="background1"/>
+        <w:spacing w:after="0"/>
+        <w:rPr>
+          <w:rFonts w:cstheme="minorHAnsi"/>
+          <w:lang w:val="en-US"/>
+        </w:rPr>
+      </w:pPr>
+      <w:r>
+        <w:rPr>
+          <w:rFonts w:cstheme="minorHAnsi"/>
+          <w:lang w:val="en-US"/>
+        </w:rPr>
+        <w:lastRenderedPageBreak/>
+        <w:t>Several</w:t>
+      </w:r>
+      <w:r>
+        <w:rPr>
+          <w:rFonts w:cstheme="minorHAnsi"/>
+          <w:lang w:val="en-US"/>
+        </w:rPr>
+        <w:t xml:space="preserve"> things are to be noticed from the last example. First thing is that we have a couple of operations to do with numbers ill name them in order()</w:t>
+      </w:r>
     </w:p>
     <w:sectPr>
       <w:pgSz w:w="12240" w:h="15840"/>

</xml_diff>